<commit_message>
Update MNIST experiment report
</commit_message>
<xml_diff>
--- a/Artificial_Intelligence_and_Knowledge_Project/experiment/experiment5/docs/MNIST手写字符识别实验报告.docx
+++ b/Artificial_Intelligence_and_Knowledge_Project/experiment/experiment5/docs/MNIST手写字符识别实验报告.docx
@@ -14287,7 +14287,13 @@
     </w:p>
     <w:p/>
     <w:p/>
-    <w:p/>
+    <w:p>
+      <w:pPr>
+        <w:rPr>
+          <w:rFonts w:hint="eastAsia"/>
+        </w:rPr>
+      </w:pPr>
+    </w:p>
     <w:sectPr>
       <w:type w:val="continuous"/>
       <w:pgSz w:w="11906" w:h="16838"/>

</xml_diff>